<commit_message>
03_ 03_RaytRazor_Lastenheft.docx: Doc Raytracer UML hinzugefügt
</commit_message>
<xml_diff>
--- a/1. Projektplanung und Dokumentation/03_RaytRazor_Lastenheft.docx
+++ b/1. Projektplanung und Dokumentation/03_RaytRazor_Lastenheft.docx
@@ -180,7 +180,7 @@
         <mc:AlternateContent>
           <mc:Choice Requires="wps">
             <w:drawing>
-              <wp:anchor distT="0" distB="0" distL="114300" distR="114300" simplePos="0" relativeHeight="251660288" behindDoc="1" locked="0" layoutInCell="1" allowOverlap="1" wp14:anchorId="1ECEB045" wp14:editId="4AEF523B">
+              <wp:anchor distT="0" distB="0" distL="114300" distR="114300" simplePos="0" relativeHeight="251658241" behindDoc="1" locked="0" layoutInCell="1" allowOverlap="1" wp14:anchorId="1ECEB045" wp14:editId="4AEF523B">
                 <wp:simplePos x="0" y="0"/>
                 <wp:positionH relativeFrom="margin">
                   <wp:align>center</wp:align>
@@ -278,7 +278,7 @@
                 <v:stroke joinstyle="miter"/>
                 <v:path gradientshapeok="t" o:connecttype="rect"/>
               </v:shapetype>
-              <v:shape id="Textfeld 1" o:spid="_x0000_s1026" type="#_x0000_t202" style="position:absolute;margin-left:0;margin-top:8.2pt;width:447.85pt;height:.05pt;z-index:-251656192;visibility:visible;mso-wrap-style:square;mso-wrap-distance-left:9pt;mso-wrap-distance-top:0;mso-wrap-distance-right:9pt;mso-wrap-distance-bottom:0;mso-position-horizontal:center;mso-position-horizontal-relative:margin;mso-position-vertical:absolute;mso-position-vertical-relative:text;v-text-anchor:top" o:gfxdata="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" stroked="f">
+              <v:shape id="Textfeld 1" o:spid="_x0000_s1026" type="#_x0000_t202" style="position:absolute;margin-left:0;margin-top:8.2pt;width:447.85pt;height:.05pt;z-index:-251658239;visibility:visible;mso-wrap-style:square;mso-wrap-distance-left:9pt;mso-wrap-distance-top:0;mso-wrap-distance-right:9pt;mso-wrap-distance-bottom:0;mso-position-horizontal:center;mso-position-horizontal-relative:margin;mso-position-vertical:absolute;mso-position-vertical-relative:text;v-text-anchor:top" o:gfxdata="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" stroked="f">
                 <v:textbox style="mso-fit-shape-to-text:t" inset="0,0,0,0">
                   <w:txbxContent>
                     <w:p>
@@ -7943,7 +7943,7 @@
                 <w:noProof/>
               </w:rPr>
               <w:drawing>
-                <wp:anchor distT="0" distB="0" distL="114300" distR="114300" simplePos="0" relativeHeight="251665408" behindDoc="0" locked="0" layoutInCell="1" allowOverlap="1" wp14:anchorId="72027E2E" wp14:editId="28509AF7">
+                <wp:anchor distT="0" distB="0" distL="114300" distR="114300" simplePos="0" relativeHeight="251658246" behindDoc="0" locked="0" layoutInCell="1" allowOverlap="1" wp14:anchorId="72027E2E" wp14:editId="28509AF7">
                   <wp:simplePos x="0" y="0"/>
                   <wp:positionH relativeFrom="column">
                     <wp:posOffset>114</wp:posOffset>
@@ -12438,10 +12438,11 @@
             </w:pPr>
             <w:r>
               <w:rPr>
+                <w:noProof/>
                 <w:sz w:val="24"/>
               </w:rPr>
               <w:drawing>
-                <wp:anchor distT="0" distB="0" distL="114300" distR="114300" simplePos="0" relativeHeight="251664384" behindDoc="0" locked="0" layoutInCell="1" allowOverlap="1" wp14:anchorId="48BF0191" wp14:editId="1DF1B905">
+                <wp:anchor distT="0" distB="0" distL="114300" distR="114300" simplePos="0" relativeHeight="251658245" behindDoc="0" locked="0" layoutInCell="1" allowOverlap="1" wp14:anchorId="48BF0191" wp14:editId="1F41A385">
                   <wp:simplePos x="0" y="0"/>
                   <wp:positionH relativeFrom="column">
                     <wp:posOffset>1270</wp:posOffset>
@@ -13697,10 +13698,11 @@
             </w:pPr>
             <w:r>
               <w:rPr>
+                <w:noProof/>
                 <w:sz w:val="24"/>
               </w:rPr>
               <w:drawing>
-                <wp:anchor distT="0" distB="0" distL="114300" distR="114300" simplePos="0" relativeHeight="251661312" behindDoc="0" locked="0" layoutInCell="1" allowOverlap="1" wp14:anchorId="379BF20B" wp14:editId="336C6DF5">
+                <wp:anchor distT="0" distB="0" distL="114300" distR="114300" simplePos="0" relativeHeight="251658242" behindDoc="0" locked="0" layoutInCell="1" allowOverlap="1" wp14:anchorId="379BF20B" wp14:editId="336C6DF5">
                   <wp:simplePos x="0" y="0"/>
                   <wp:positionH relativeFrom="column">
                     <wp:posOffset>569</wp:posOffset>
@@ -14283,10 +14285,11 @@
             </w:pPr>
             <w:r>
               <w:rPr>
+                <w:noProof/>
                 <w:sz w:val="24"/>
               </w:rPr>
               <w:drawing>
-                <wp:anchor distT="0" distB="0" distL="114300" distR="114300" simplePos="0" relativeHeight="251662336" behindDoc="0" locked="0" layoutInCell="1" allowOverlap="1" wp14:anchorId="4B8A6C7A" wp14:editId="10398D58">
+                <wp:anchor distT="0" distB="0" distL="114300" distR="114300" simplePos="0" relativeHeight="251658243" behindDoc="0" locked="0" layoutInCell="1" allowOverlap="1" wp14:anchorId="4B8A6C7A" wp14:editId="10398D58">
                   <wp:simplePos x="0" y="0"/>
                   <wp:positionH relativeFrom="column">
                     <wp:posOffset>569</wp:posOffset>
@@ -14964,10 +14967,11 @@
             </w:pPr>
             <w:r>
               <w:rPr>
+                <w:noProof/>
                 <w:sz w:val="24"/>
               </w:rPr>
               <w:drawing>
-                <wp:anchor distT="0" distB="0" distL="114300" distR="114300" simplePos="0" relativeHeight="251663360" behindDoc="0" locked="0" layoutInCell="1" allowOverlap="1" wp14:anchorId="26D79B04" wp14:editId="34470E66">
+                <wp:anchor distT="0" distB="0" distL="114300" distR="114300" simplePos="0" relativeHeight="251658244" behindDoc="0" locked="0" layoutInCell="1" allowOverlap="1" wp14:anchorId="26D79B04" wp14:editId="34470E66">
                   <wp:simplePos x="0" y="0"/>
                   <wp:positionH relativeFrom="column">
                     <wp:posOffset>67879</wp:posOffset>
@@ -15118,6 +15122,7 @@
       </w:pPr>
       <w:r>
         <w:rPr>
+          <w:noProof/>
           <w:lang w:val="en-US"/>
         </w:rPr>
         <w:drawing>
@@ -15201,6 +15206,7 @@
       </w:pPr>
       <w:r>
         <w:rPr>
+          <w:noProof/>
           <w:lang w:val="en-US"/>
         </w:rPr>
         <w:drawing>
@@ -15279,6 +15285,7 @@
       </w:pPr>
       <w:r>
         <w:rPr>
+          <w:noProof/>
           <w:lang w:val="en-US"/>
         </w:rPr>
         <w:drawing>
@@ -15335,6 +15342,67 @@
       <w:pPr>
         <w:spacing w:after="160"/>
       </w:pPr>
+      <w:r>
+        <w:t>Raytracer-Klassendiagramm:</w:t>
+      </w:r>
+    </w:p>
+    <w:p>
+      <w:pPr>
+        <w:spacing w:after="160"/>
+      </w:pPr>
+      <w:r>
+        <w:rPr>
+          <w:noProof/>
+        </w:rPr>
+        <w:drawing>
+          <wp:inline distT="0" distB="0" distL="0" distR="0" wp14:anchorId="4815D2D6" wp14:editId="04327866">
+            <wp:extent cx="5760720" cy="3338830"/>
+            <wp:effectExtent l="0" t="0" r="0" b="0"/>
+            <wp:docPr id="119240986" name="Picture 2" descr="A diagram of a company&#10;&#10;Description automatically generated"/>
+            <wp:cNvGraphicFramePr>
+              <a:graphicFrameLocks xmlns:a="http://schemas.openxmlformats.org/drawingml/2006/main" noChangeAspect="1"/>
+            </wp:cNvGraphicFramePr>
+            <a:graphic xmlns:a="http://schemas.openxmlformats.org/drawingml/2006/main">
+              <a:graphicData uri="http://schemas.openxmlformats.org/drawingml/2006/picture">
+                <pic:pic xmlns:pic="http://schemas.openxmlformats.org/drawingml/2006/picture">
+                  <pic:nvPicPr>
+                    <pic:cNvPr id="119240986" name="Picture 2" descr="A diagram of a company&#10;&#10;Description automatically generated"/>
+                    <pic:cNvPicPr>
+                      <a:picLocks noChangeAspect="1" noChangeArrowheads="1"/>
+                    </pic:cNvPicPr>
+                  </pic:nvPicPr>
+                  <pic:blipFill>
+                    <a:blip r:embed="rId17" cstate="print">
+                      <a:extLst>
+                        <a:ext uri="{28A0092B-C50C-407E-A947-70E740481C1C}">
+                          <a14:useLocalDpi xmlns:a14="http://schemas.microsoft.com/office/drawing/2010/main" val="0"/>
+                        </a:ext>
+                      </a:extLst>
+                    </a:blip>
+                    <a:srcRect/>
+                    <a:stretch>
+                      <a:fillRect/>
+                    </a:stretch>
+                  </pic:blipFill>
+                  <pic:spPr bwMode="auto">
+                    <a:xfrm>
+                      <a:off x="0" y="0"/>
+                      <a:ext cx="5760720" cy="3338830"/>
+                    </a:xfrm>
+                    <a:prstGeom prst="rect">
+                      <a:avLst/>
+                    </a:prstGeom>
+                    <a:noFill/>
+                    <a:ln>
+                      <a:noFill/>
+                    </a:ln>
+                  </pic:spPr>
+                </pic:pic>
+              </a:graphicData>
+            </a:graphic>
+          </wp:inline>
+        </w:drawing>
+      </w:r>
     </w:p>
     <w:p>
       <w:pPr>
@@ -20917,6 +20985,7 @@
       </w:pPr>
       <w:r>
         <w:rPr>
+          <w:noProof/>
           <w:lang w:val="en-US"/>
         </w:rPr>
         <w:drawing>
@@ -20937,7 +21006,7 @@
                     </pic:cNvPicPr>
                   </pic:nvPicPr>
                   <pic:blipFill>
-                    <a:blip r:embed="rId17">
+                    <a:blip r:embed="rId18">
                       <a:extLst>
                         <a:ext uri="{28A0092B-C50C-407E-A947-70E740481C1C}">
                           <a14:useLocalDpi xmlns:a14="http://schemas.microsoft.com/office/drawing/2010/main" val="0"/>
@@ -21014,6 +21083,7 @@
       </w:pPr>
       <w:r>
         <w:rPr>
+          <w:noProof/>
           <w:lang w:val="en-US"/>
         </w:rPr>
         <w:drawing>
@@ -21034,7 +21104,7 @@
                     </pic:cNvPicPr>
                   </pic:nvPicPr>
                   <pic:blipFill>
-                    <a:blip r:embed="rId18">
+                    <a:blip r:embed="rId19">
                       <a:extLst>
                         <a:ext uri="{28A0092B-C50C-407E-A947-70E740481C1C}">
                           <a14:useLocalDpi xmlns:a14="http://schemas.microsoft.com/office/drawing/2010/main" val="0"/>
@@ -21388,12 +21458,6 @@
           <w:lang w:val="en-US"/>
         </w:rPr>
         <w:br/>
-      </w:r>
-      <w:r>
-        <w:rPr>
-          <w:lang w:val="en-US"/>
-        </w:rPr>
-        <w:lastRenderedPageBreak/>
         <w:t xml:space="preserve">          "y": 250,</w:t>
       </w:r>
       <w:r>
@@ -21450,6 +21514,12 @@
           <w:lang w:val="en-US"/>
         </w:rPr>
         <w:br/>
+      </w:r>
+      <w:r>
+        <w:rPr>
+          <w:lang w:val="en-US"/>
+        </w:rPr>
+        <w:lastRenderedPageBreak/>
         <w:t xml:space="preserve">            "r": 0,</w:t>
       </w:r>
       <w:r>
@@ -21751,6 +21821,62 @@
           <w:lang w:val="en-US"/>
         </w:rPr>
         <w:br/>
+        <w:t xml:space="preserve">        }</w:t>
+      </w:r>
+      <w:r>
+        <w:rPr>
+          <w:lang w:val="en-US"/>
+        </w:rPr>
+        <w:br/>
+        <w:t xml:space="preserve">      },</w:t>
+      </w:r>
+      <w:r>
+        <w:rPr>
+          <w:lang w:val="en-US"/>
+        </w:rPr>
+        <w:br/>
+        <w:t xml:space="preserve">      "components": {</w:t>
+      </w:r>
+      <w:r>
+        <w:rPr>
+          <w:lang w:val="en-US"/>
+        </w:rPr>
+        <w:br/>
+        <w:t xml:space="preserve">        "CameraComponent": {</w:t>
+      </w:r>
+      <w:r>
+        <w:rPr>
+          <w:lang w:val="en-US"/>
+        </w:rPr>
+        <w:br/>
+        <w:t xml:space="preserve">          "fov": 60,</w:t>
+      </w:r>
+      <w:r>
+        <w:rPr>
+          <w:lang w:val="en-US"/>
+        </w:rPr>
+        <w:br/>
+        <w:t xml:space="preserve">          "aspectRatio": 1.77,</w:t>
+      </w:r>
+      <w:r>
+        <w:rPr>
+          <w:lang w:val="en-US"/>
+        </w:rPr>
+        <w:br/>
+        <w:t xml:space="preserve">          "nearClip": 0.1,</w:t>
+      </w:r>
+      <w:r>
+        <w:rPr>
+          <w:lang w:val="en-US"/>
+        </w:rPr>
+        <w:br/>
+        <w:t xml:space="preserve">          "farClip": 10000</w:t>
+      </w:r>
+      <w:r>
+        <w:rPr>
+          <w:lang w:val="en-US"/>
+        </w:rPr>
+        <w:br/>
       </w:r>
       <w:r>
         <w:rPr>
@@ -21764,62 +21890,6 @@
           <w:lang w:val="en-US"/>
         </w:rPr>
         <w:br/>
-        <w:t xml:space="preserve">      },</w:t>
-      </w:r>
-      <w:r>
-        <w:rPr>
-          <w:lang w:val="en-US"/>
-        </w:rPr>
-        <w:br/>
-        <w:t xml:space="preserve">      "components": {</w:t>
-      </w:r>
-      <w:r>
-        <w:rPr>
-          <w:lang w:val="en-US"/>
-        </w:rPr>
-        <w:br/>
-        <w:t xml:space="preserve">        "CameraComponent": {</w:t>
-      </w:r>
-      <w:r>
-        <w:rPr>
-          <w:lang w:val="en-US"/>
-        </w:rPr>
-        <w:br/>
-        <w:t xml:space="preserve">          "fov": 60,</w:t>
-      </w:r>
-      <w:r>
-        <w:rPr>
-          <w:lang w:val="en-US"/>
-        </w:rPr>
-        <w:br/>
-        <w:t xml:space="preserve">          "aspectRatio": 1.77,</w:t>
-      </w:r>
-      <w:r>
-        <w:rPr>
-          <w:lang w:val="en-US"/>
-        </w:rPr>
-        <w:br/>
-        <w:t xml:space="preserve">          "nearClip": 0.1,</w:t>
-      </w:r>
-      <w:r>
-        <w:rPr>
-          <w:lang w:val="en-US"/>
-        </w:rPr>
-        <w:br/>
-        <w:t xml:space="preserve">          "farClip": 10000</w:t>
-      </w:r>
-      <w:r>
-        <w:rPr>
-          <w:lang w:val="en-US"/>
-        </w:rPr>
-        <w:br/>
-        <w:t xml:space="preserve">        }</w:t>
-      </w:r>
-      <w:r>
-        <w:rPr>
-          <w:lang w:val="en-US"/>
-        </w:rPr>
-        <w:br/>
         <w:t xml:space="preserve">      }</w:t>
       </w:r>
       <w:r>
@@ -22039,7 +22109,6 @@
         <w:pStyle w:val="Text"/>
       </w:pPr>
       <w:r>
-        <w:lastRenderedPageBreak/>
         <w:t xml:space="preserve">Die Ressourcen verweisen auf </w:t>
       </w:r>
       <w:r>
@@ -22065,6 +22134,7 @@
         <w:pStyle w:val="Text"/>
       </w:pPr>
       <w:r>
+        <w:lastRenderedPageBreak/>
         <w:t>Zusammengefasst bietet dieses JSON eine strukturierte Datenbasis für die Beschreibung und den Aufbau einer 3D-Szene. Durch die Definition der wichtigsten Eigenschaften der Objekte in der Szene, wie Position, Material und Beleuchtung, ermöglicht es einem Raytracer, diese Informationen zu verwenden, um die Szene korrekt zu beleuchten und zu rendern.</w:t>
       </w:r>
     </w:p>
@@ -22146,7 +22216,7 @@
                     <pic:cNvPicPr/>
                   </pic:nvPicPr>
                   <pic:blipFill>
-                    <a:blip r:embed="rId19"/>
+                    <a:blip r:embed="rId20"/>
                     <a:stretch>
                       <a:fillRect/>
                     </a:stretch>
@@ -22264,7 +22334,7 @@
                     <pic:cNvPicPr/>
                   </pic:nvPicPr>
                   <pic:blipFill>
-                    <a:blip r:embed="rId20"/>
+                    <a:blip r:embed="rId21"/>
                     <a:stretch>
                       <a:fillRect/>
                     </a:stretch>
@@ -22375,7 +22445,7 @@
                     <pic:cNvPicPr/>
                   </pic:nvPicPr>
                   <pic:blipFill>
-                    <a:blip r:embed="rId21"/>
+                    <a:blip r:embed="rId22"/>
                     <a:stretch>
                       <a:fillRect/>
                     </a:stretch>
@@ -22470,7 +22540,7 @@
                     <pic:cNvPicPr/>
                   </pic:nvPicPr>
                   <pic:blipFill>
-                    <a:blip r:embed="rId22"/>
+                    <a:blip r:embed="rId23"/>
                     <a:stretch>
                       <a:fillRect/>
                     </a:stretch>
@@ -22557,7 +22627,7 @@
                     <pic:cNvPicPr/>
                   </pic:nvPicPr>
                   <pic:blipFill>
-                    <a:blip r:embed="rId23"/>
+                    <a:blip r:embed="rId24"/>
                     <a:stretch>
                       <a:fillRect/>
                     </a:stretch>
@@ -22658,7 +22728,7 @@
                     <pic:cNvPicPr/>
                   </pic:nvPicPr>
                   <pic:blipFill>
-                    <a:blip r:embed="rId24"/>
+                    <a:blip r:embed="rId25"/>
                     <a:stretch>
                       <a:fillRect/>
                     </a:stretch>
@@ -22733,7 +22803,7 @@
                     <pic:cNvPicPr/>
                   </pic:nvPicPr>
                   <pic:blipFill>
-                    <a:blip r:embed="rId25"/>
+                    <a:blip r:embed="rId26"/>
                     <a:stretch>
                       <a:fillRect/>
                     </a:stretch>
@@ -22799,7 +22869,7 @@
                     <pic:cNvPicPr/>
                   </pic:nvPicPr>
                   <pic:blipFill>
-                    <a:blip r:embed="rId26"/>
+                    <a:blip r:embed="rId27"/>
                     <a:stretch>
                       <a:fillRect/>
                     </a:stretch>
@@ -22881,7 +22951,7 @@
                     <pic:cNvPicPr/>
                   </pic:nvPicPr>
                   <pic:blipFill>
-                    <a:blip r:embed="rId27"/>
+                    <a:blip r:embed="rId28"/>
                     <a:stretch>
                       <a:fillRect/>
                     </a:stretch>
@@ -22979,24 +23049,12 @@
       <w:r>
         <w:t xml:space="preserve">Auf unserer </w:t>
       </w:r>
-      <w:hyperlink r:id="rId28" w:tgtFrame="_new" w:history="1">
+      <w:hyperlink r:id="rId29" w:tgtFrame="_new" w:history="1">
         <w:r>
           <w:rPr>
             <w:rStyle w:val="Hyperlink"/>
           </w:rPr>
-          <w:t>GitH</w:t>
-        </w:r>
-        <w:r>
-          <w:rPr>
-            <w:rStyle w:val="Hyperlink"/>
-          </w:rPr>
-          <w:t>u</w:t>
-        </w:r>
-        <w:r>
-          <w:rPr>
-            <w:rStyle w:val="Hyperlink"/>
-          </w:rPr>
-          <w:t>b-Seite</w:t>
+          <w:t>GitHub-Seite</w:t>
         </w:r>
       </w:hyperlink>
       <w:r>
@@ -23004,7 +23062,7 @@
       </w:r>
     </w:p>
     <w:sectPr>
-      <w:footerReference w:type="default" r:id="rId29"/>
+      <w:footerReference w:type="default" r:id="rId30"/>
       <w:pgSz w:w="11906" w:h="16838"/>
       <w:pgMar w:top="1417" w:right="1417" w:bottom="1134" w:left="1417" w:header="680" w:footer="680" w:gutter="0"/>
       <w:cols w:space="708"/>
@@ -23034,6 +23092,13 @@
       <w:r>
         <w:continuationSeparator/>
       </w:r>
+    </w:p>
+  </w:endnote>
+  <w:endnote w:type="continuationNotice" w:id="1">
+    <w:p>
+      <w:pPr>
+        <w:spacing w:line="240" w:lineRule="auto"/>
+      </w:pPr>
     </w:p>
   </w:endnote>
 </w:endnotes>
@@ -23194,6 +23259,13 @@
       <w:r>
         <w:continuationSeparator/>
       </w:r>
+    </w:p>
+  </w:footnote>
+  <w:footnote w:type="continuationNotice" w:id="1">
+    <w:p>
+      <w:pPr>
+        <w:spacing w:line="240" w:lineRule="auto"/>
+      </w:pPr>
     </w:p>
   </w:footnote>
 </w:footnotes>
@@ -25742,6 +25814,7 @@
   <w:style w:type="character" w:default="1" w:styleId="DefaultParagraphFont">
     <w:name w:val="Default Paragraph Font"/>
     <w:uiPriority w:val="1"/>
+    <w:semiHidden/>
     <w:unhideWhenUsed/>
   </w:style>
   <w:style w:type="table" w:default="1" w:styleId="TableNormal">

</xml_diff>